<commit_message>
Pushing latest formatting edit of manuscript
</commit_message>
<xml_diff>
--- a/BioinformaticsApplicationNote/FinalSubmission/LipidInteractome_Bioinformatics_V3.docx
+++ b/BioinformaticsApplicationNote/FinalSubmission/LipidInteractome_Bioinformatics_V3.docx
@@ -37,7 +37,7 @@
         <w:rPr>
           <w:noProof/>
         </w:rPr>
-        <w:pict w14:anchorId="2DA9A353">
+        <w:pict w14:anchorId="706F9030">
           <v:rect id="_x0000_i1025" alt="" style="width:468pt;height:.05pt;mso-width-percent:0;mso-height-percent:0;mso-width-percent:0;mso-height-percent:0" o:hralign="center" o:hrstd="t" o:hr="t"/>
         </w:pict>
       </w:r>
@@ -609,17 +609,43 @@
         <w:t>.csv</w:t>
       </w:r>
       <w:r>
-        <w:t> format, ensuring broad accessibility across different computational environments. To further enhance usability, we provide a </w:t>
-      </w:r>
-      <w:hyperlink r:id="rId14">
+        <w:t xml:space="preserve"> format, ensuring broad accessibility across different computational environments. To further enhance usability, we provide </w:t>
+      </w:r>
+      <w:r>
+        <w:t>detailed overview</w:t>
+      </w:r>
+      <w:r>
+        <w:t>s</w:t>
+      </w:r>
+      <w:r>
+        <w:t> of</w:t>
+      </w:r>
+      <w:r>
+        <w:t xml:space="preserve"> </w:t>
+      </w:r>
+      <w:r>
+        <w:t>data </w:t>
+      </w:r>
+      <w:hyperlink r:id="rId14" w:history="1">
         <w:r>
           <w:rPr>
             <w:rStyle w:val="Hyperlink"/>
           </w:rPr>
-          <w:t>detailed overview of data generation and analysis</w:t>
+          <w:t>generation </w:t>
         </w:r>
       </w:hyperlink>
       <w:r>
+        <w:t>and </w:t>
+      </w:r>
+      <w:hyperlink r:id="rId15" w:history="1">
+        <w:r>
+          <w:rPr>
+            <w:rStyle w:val="Hyperlink"/>
+          </w:rPr>
+          <w:t>analysis</w:t>
+        </w:r>
+      </w:hyperlink>
+      <w:r>
         <w:t>, including explicit descriptions of dataset structure, column definitions, and the inherent limitations of multifunctional lipid probes. Only peer-reviewed proteomics datasets are included in this repository to maintain high data quality and reliability.</w:t>
       </w:r>
     </w:p>
@@ -640,7 +666,7 @@
       <w:r>
         <w:t>Given the diversity of methodologies employed across lipid interactome studies, we have taken care to harmonize data formats and metadata annotations. While many studies share common analytical pipelines, others employ distinct mass spectrometry workflows. To ensure consistency, we have structured the data to allow parallel comparisons and provided </w:t>
       </w:r>
-      <w:hyperlink r:id="rId15">
+      <w:hyperlink r:id="rId16">
         <w:r>
           <w:rPr>
             <w:rStyle w:val="Hyperlink"/>
@@ -666,7 +692,7 @@
       <w:r>
         <w:t xml:space="preserve">However, we emphasize that the datasets presented on this site have not been fully harmonized at present: differences in mass spectrometer instrumentation, sample handling, and statistical testing used by each publication are irreconcilably distinct – thus, fold-change and p values between studies are not compatible with quantitative comparisons. For this reason, we do not report fold-change enrichment between individual lipids reported on this site and produce only visualizations of the comparisons presented in the </w:t>
       </w:r>
-      <w:hyperlink r:id="rId16">
+      <w:hyperlink r:id="rId17">
         <w:r>
           <w:rPr>
             <w:rStyle w:val="Hyperlink"/>
@@ -785,7 +811,7 @@
       <w:r>
         <w:t>Where study design permits, data has been integrated into an interactive Shiny application, allowing users to perform direct (though qualitative) probe-to-probe comparisons (</w:t>
       </w:r>
-      <w:hyperlink r:id="rId17">
+      <w:hyperlink r:id="rId18">
         <w:r>
           <w:rPr>
             <w:rStyle w:val="Hyperlink"/>
@@ -1015,7 +1041,7 @@
                     <w:pStyle w:val="Compact"/>
                     <w:jc w:val="center"/>
                   </w:pPr>
-                  <w:hyperlink r:id="rId18">
+                  <w:hyperlink r:id="rId19">
                     <w:r>
                       <w:rPr>
                         <w:rStyle w:val="Hyperlink"/>
@@ -1401,7 +1427,13 @@
         <w:pStyle w:val="BodyText"/>
       </w:pPr>
       <w:r>
-        <w:t>Additionally, we are working on providing visualization functionality for studies which utilized Peptide Spectral Matching (PSM) to report enrichment toward lipid probes. Similarly, data-independent acquisitio (DIA) is a quickly emerging alternative to data-dependent acquisition (DDA; e.g. TMT)</w:t>
+        <w:t>Additionally, we are working on providing visualization functionality for studies which utilized Peptide Spectral Matching (PSM) to report enrichment toward lipid probes. Similarly, data-independent acquisitio</w:t>
+      </w:r>
+      <w:r>
+        <w:t>n</w:t>
+      </w:r>
+      <w:r>
+        <w:t xml:space="preserve"> (DIA) is a quickly emerging alternative to data-dependent acquisition (DDA; e.g. TMT)</w:t>
       </w:r>
       <w:r>
         <w:rPr>
@@ -1416,207 +1448,60 @@
     <w:p>
       <w:pPr>
         <w:pStyle w:val="BodyText"/>
-        <w:rPr>
-          <w:ins w:id="20" w:author="Gaelen Guzman" w:date="2025-10-31T11:24:00Z" w16du:dateUtc="2025-10-31T18:24:00Z"/>
-          <w:rPrChange w:id="21" w:author="Gaelen Guzman" w:date="2025-10-31T11:24:00Z" w16du:dateUtc="2025-10-31T18:24:00Z">
-            <w:rPr>
-              <w:ins w:id="22" w:author="Gaelen Guzman" w:date="2025-10-31T11:24:00Z" w16du:dateUtc="2025-10-31T18:24:00Z"/>
-              <w:rFonts w:ascii="Menlo" w:eastAsia="Times New Roman" w:hAnsi="Menlo" w:cs="Menlo"/>
-              <w:color w:val="333333"/>
-              <w:sz w:val="18"/>
-              <w:szCs w:val="18"/>
-            </w:rPr>
-          </w:rPrChange>
-        </w:rPr>
-        <w:pPrChange w:id="23" w:author="Gaelen Guzman" w:date="2025-10-31T11:24:00Z" w16du:dateUtc="2025-10-31T18:24:00Z">
-          <w:pPr>
-            <w:shd w:val="clear" w:color="auto" w:fill="F5F5F5"/>
-            <w:spacing w:after="0" w:line="270" w:lineRule="atLeast"/>
-          </w:pPr>
-        </w:pPrChange>
-      </w:pPr>
-      <w:ins w:id="24" w:author="Gaelen Guzman" w:date="2025-10-31T11:24:00Z" w16du:dateUtc="2025-10-31T18:24:00Z">
-        <w:r>
-          <w:rPr>
-            <w:rPrChange w:id="25" w:author="Gaelen Guzman" w:date="2025-10-31T11:24:00Z" w16du:dateUtc="2025-10-31T18:24:00Z">
-              <w:rPr>
-                <w:rFonts w:ascii="Menlo" w:eastAsia="Times New Roman" w:hAnsi="Menlo" w:cs="Menlo"/>
-                <w:color w:val="333333"/>
-                <w:sz w:val="18"/>
-                <w:szCs w:val="18"/>
-              </w:rPr>
-            </w:rPrChange>
-          </w:rPr>
-          <w:t xml:space="preserve">At present, we are accepting datasets as analyzed by the original researchers, including protein identifications, enrichment quantification, and the results of statistical testing. Summaries of both source and data wrangling can be found in the </w:t>
-        </w:r>
-        <w:r>
-          <w:rPr>
-            <w:i/>
-            <w:iCs/>
-            <w:color w:val="777777"/>
-            <w:rPrChange w:id="26" w:author="Gaelen Guzman" w:date="2025-10-31T11:24:00Z" w16du:dateUtc="2025-10-31T18:24:00Z">
-              <w:rPr>
-                <w:rFonts w:ascii="Menlo" w:eastAsia="Times New Roman" w:hAnsi="Menlo" w:cs="Menlo"/>
-                <w:i/>
-                <w:iCs/>
-                <w:color w:val="777777"/>
-                <w:sz w:val="18"/>
-                <w:szCs w:val="18"/>
-              </w:rPr>
-            </w:rPrChange>
-          </w:rPr>
-          <w:t>*</w:t>
-        </w:r>
-        <w:r>
-          <w:rPr>
-            <w:i/>
-            <w:iCs/>
-            <w:color w:val="448C27"/>
-            <w:rPrChange w:id="27" w:author="Gaelen Guzman" w:date="2025-10-31T11:24:00Z" w16du:dateUtc="2025-10-31T18:24:00Z">
-              <w:rPr>
-                <w:rFonts w:ascii="Menlo" w:eastAsia="Times New Roman" w:hAnsi="Menlo" w:cs="Menlo"/>
-                <w:i/>
-                <w:iCs/>
-                <w:color w:val="448C27"/>
-                <w:sz w:val="18"/>
-                <w:szCs w:val="18"/>
-              </w:rPr>
-            </w:rPrChange>
-          </w:rPr>
-          <w:t>Study Information</w:t>
-        </w:r>
-        <w:r>
-          <w:rPr>
-            <w:i/>
-            <w:iCs/>
-            <w:color w:val="777777"/>
-            <w:rPrChange w:id="28" w:author="Gaelen Guzman" w:date="2025-10-31T11:24:00Z" w16du:dateUtc="2025-10-31T18:24:00Z">
-              <w:rPr>
-                <w:rFonts w:ascii="Menlo" w:eastAsia="Times New Roman" w:hAnsi="Menlo" w:cs="Menlo"/>
-                <w:i/>
-                <w:iCs/>
-                <w:color w:val="777777"/>
-                <w:sz w:val="18"/>
-                <w:szCs w:val="18"/>
-              </w:rPr>
-            </w:rPrChange>
-          </w:rPr>
-          <w:t>*</w:t>
-        </w:r>
-        <w:r>
-          <w:rPr>
-            <w:rPrChange w:id="29" w:author="Gaelen Guzman" w:date="2025-10-31T11:24:00Z" w16du:dateUtc="2025-10-31T18:24:00Z">
-              <w:rPr>
-                <w:rFonts w:ascii="Menlo" w:eastAsia="Times New Roman" w:hAnsi="Menlo" w:cs="Menlo"/>
-                <w:color w:val="333333"/>
-                <w:sz w:val="18"/>
-                <w:szCs w:val="18"/>
-              </w:rPr>
-            </w:rPrChange>
-          </w:rPr>
-          <w:t xml:space="preserve"> dropdown section of each data page. Further, the raw data (as provided directly by authors or pulled from </w:t>
-        </w:r>
-        <w:r>
-          <w:t>publicly available</w:t>
-        </w:r>
-        <w:r>
-          <w:rPr>
-            <w:rPrChange w:id="30" w:author="Gaelen Guzman" w:date="2025-10-31T11:24:00Z" w16du:dateUtc="2025-10-31T18:24:00Z">
-              <w:rPr>
-                <w:rFonts w:ascii="Menlo" w:eastAsia="Times New Roman" w:hAnsi="Menlo" w:cs="Menlo"/>
-                <w:color w:val="333333"/>
-                <w:sz w:val="18"/>
-                <w:szCs w:val="18"/>
-              </w:rPr>
-            </w:rPrChange>
-          </w:rPr>
-          <w:t xml:space="preserve"> datas</w:t>
-        </w:r>
-        <w:r>
-          <w:rPr>
-            <w:rPrChange w:id="31" w:author="Gaelen Guzman" w:date="2025-10-31T11:24:00Z" w16du:dateUtc="2025-10-31T18:24:00Z">
-              <w:rPr>
-                <w:rFonts w:ascii="Menlo" w:eastAsia="Times New Roman" w:hAnsi="Menlo" w:cs="Menlo"/>
-                <w:color w:val="333333"/>
-                <w:sz w:val="18"/>
-                <w:szCs w:val="18"/>
-              </w:rPr>
-            </w:rPrChange>
-          </w:rPr>
-          <w:t>e</w:t>
-        </w:r>
-        <w:r>
-          <w:rPr>
-            <w:rPrChange w:id="32" w:author="Gaelen Guzman" w:date="2025-10-31T11:24:00Z" w16du:dateUtc="2025-10-31T18:24:00Z">
-              <w:rPr>
-                <w:rFonts w:ascii="Menlo" w:eastAsia="Times New Roman" w:hAnsi="Menlo" w:cs="Menlo"/>
-                <w:color w:val="333333"/>
-                <w:sz w:val="18"/>
-                <w:szCs w:val="18"/>
-              </w:rPr>
-            </w:rPrChange>
-          </w:rPr>
-          <w:t>ts) and data wrangling scripts are available for download in the same dropdown tabs.</w:t>
-        </w:r>
-      </w:ins>
-      <w:ins w:id="33" w:author="Gaelen Guzman" w:date="2025-10-31T11:25:00Z" w16du:dateUtc="2025-10-31T18:25:00Z">
-        <w:r>
-          <w:t xml:space="preserve"> For transparency, we have included download links to the original data and R scripts used for data wrangling.</w:t>
-        </w:r>
-      </w:ins>
-    </w:p>
-    <w:p>
-      <w:pPr>
-        <w:pStyle w:val="BodyText"/>
-        <w:rPr>
-          <w:del w:id="34" w:author="Gaelen Guzman" w:date="2025-10-31T11:24:00Z" w16du:dateUtc="2025-10-31T18:24:00Z"/>
-        </w:rPr>
-      </w:pPr>
-      <w:del w:id="35" w:author="Gaelen Guzman" w:date="2025-10-31T11:24:00Z" w16du:dateUtc="2025-10-31T18:24:00Z">
-        <w:r>
-          <w:delText xml:space="preserve">At present, we are accepting datasets as analyzed by the original researchers, including protein identifications, enrichment quantification, and the results of statistical testing. We are working to incorporate comprehensive details of the analysis workflow </w:delText>
-        </w:r>
-        <w:r>
-          <w:delText xml:space="preserve">from </w:delText>
-        </w:r>
-        <w:r>
-          <w:delText>each study</w:delText>
-        </w:r>
-        <w:r>
-          <w:delText>, presenting them in the Study Details dropdown</w:delText>
-        </w:r>
-        <w:r>
-          <w:delText>.</w:delText>
-        </w:r>
-        <w:r>
-          <w:delText xml:space="preserve"> For transparency, we have included download links to </w:delText>
-        </w:r>
-        <w:r>
-          <w:delText xml:space="preserve">the original data handoff files provided by the authors and </w:delText>
-        </w:r>
-        <w:r>
-          <w:delText>the R scripts used for data wrangling.</w:delText>
-        </w:r>
-      </w:del>
+      </w:pPr>
+      <w:r>
+        <w:t xml:space="preserve">At present, we are accepting datasets as analyzed by the original researchers, including protein identifications, enrichment quantification, and the results of statistical testing. Summaries of both source and data wrangling can be found in the </w:t>
+      </w:r>
+      <w:r>
+        <w:rPr>
+          <w:i/>
+          <w:iCs/>
+          <w:color w:val="448C27"/>
+        </w:rPr>
+        <w:t>Study Informatio</w:t>
+      </w:r>
+      <w:r>
+        <w:rPr>
+          <w:i/>
+          <w:iCs/>
+          <w:color w:val="448C27"/>
+        </w:rPr>
+        <w:t>n</w:t>
+      </w:r>
+      <w:r>
+        <w:t xml:space="preserve"> dropdown section of each data page. Further, the raw data (as provided directly by authors or pulled from </w:t>
+      </w:r>
+      <w:r>
+        <w:t>publicly available</w:t>
+      </w:r>
+      <w:r>
+        <w:t xml:space="preserve"> datasets) and data wrangling scripts are available for download in the same dropdown tabs.</w:t>
+      </w:r>
+      <w:r>
+        <w:t xml:space="preserve"> For transparency, we have included download links to the original data and R scripts used for data wrangling.</w:t>
+      </w:r>
     </w:p>
     <w:p>
       <w:pPr>
         <w:pStyle w:val="Heading2"/>
       </w:pPr>
-      <w:bookmarkStart w:id="36" w:name="discussion"/>
+      <w:bookmarkStart w:id="20" w:name="discussion"/>
       <w:bookmarkEnd w:id="7"/>
       <w:bookmarkEnd w:id="18"/>
       <w:r>
+        <w:t>Discussion</w:t>
+      </w:r>
+    </w:p>
+    <w:p>
+      <w:pPr>
+        <w:pStyle w:val="FirstParagraph"/>
+      </w:pPr>
+      <w:r>
+        <w:t xml:space="preserve">The advent of functionalized lipid probes has fundamentally transformed lipid biology by enabling the proteomic identification of lipid-binding proteins with unprecedented specificity. However, as the number of published lipid interactome studies grows, the lack of a centralized framework for comparing and integrating these datasets presents a significant challenge for deciphering biological functions of individual lipids and lipid-binding proteins holistically and identifying trends across datasets. The Lipid Interactome was developed to address this need by providing researchers with a structured platform to explore, cross-reference, and build upon previous findings. By aggregating and </w:t>
+      </w:r>
+      <w:r>
         <w:lastRenderedPageBreak/>
-        <w:t>Discussion</w:t>
-      </w:r>
-    </w:p>
-    <w:p>
-      <w:pPr>
-        <w:pStyle w:val="FirstParagraph"/>
-      </w:pPr>
-      <w:r>
-        <w:t>The advent of functionalized lipid probes has fundamentally transformed lipid biology by enabling the proteomic identification of lipid-binding proteins with unprecedented specificity. However, as the number of published lipid interactome studies grows, the lack of a centralized framework for comparing and integrating these datasets presents a significant challenge for deciphering biological functions of individual lipids and lipid-binding proteins holistically and identifying trends across datasets. The Lipid Interactome was developed to address this need by providing researchers with a structured platform to explore, cross-reference, and build upon previous findings. By aggregating and standardizing lipid–protein interaction data, this resource facilitates the rapid identification of candidate lipid-binding proteins and supports orthogonal validation efforts.</w:t>
+        <w:t>standardizing lipid–protein interaction data, this resource facilitates the rapid identification of candidate lipid-binding proteins and supports orthogonal validation efforts.</w:t>
       </w:r>
     </w:p>
     <w:p>
@@ -1634,7 +1519,7 @@
       <w:r>
         <w:t xml:space="preserve">To support this vision, we invite researchers to contribute their datasets via our </w:t>
       </w:r>
-      <w:hyperlink r:id="rId19">
+      <w:hyperlink r:id="rId20">
         <w:r>
           <w:rPr>
             <w:rStyle w:val="Hyperlink"/>
@@ -1650,8 +1535,8 @@
       <w:pPr>
         <w:pStyle w:val="Heading2"/>
       </w:pPr>
-      <w:bookmarkStart w:id="37" w:name="abbreviations"/>
-      <w:bookmarkEnd w:id="36"/>
+      <w:bookmarkStart w:id="21" w:name="abbreviations"/>
+      <w:bookmarkEnd w:id="20"/>
       <w:r>
         <w:t>Abbreviations</w:t>
       </w:r>
@@ -1866,7 +1751,6 @@
         <w:pStyle w:val="DefinitionTerm"/>
       </w:pPr>
       <w:r>
-        <w:lastRenderedPageBreak/>
         <w:t>DIA</w:t>
       </w:r>
     </w:p>
@@ -1952,8 +1836,8 @@
       <w:pPr>
         <w:pStyle w:val="Heading2"/>
       </w:pPr>
-      <w:bookmarkStart w:id="38" w:name="contributions"/>
-      <w:bookmarkEnd w:id="37"/>
+      <w:bookmarkStart w:id="22" w:name="contributions"/>
+      <w:bookmarkEnd w:id="21"/>
       <w:r>
         <w:t>Contributions</w:t>
       </w:r>
@@ -1963,15 +1847,19 @@
         <w:pStyle w:val="FirstParagraph"/>
       </w:pPr>
       <w:r>
-        <w:t>GG designed, implemented, and wrote the majority of the Lipid Interactome repository and manuscript. FS wrote the data analysis section of the repository, provided significant intellectual contribution to the repository design, and edited the manuscript. AN provided substantial editing of the repository and manuscript. JMB edited the manuscript and contributed data to the repository. CS and FT provided significant intellectual contribution and text editing of the repository and manuscript and oversaw the site development.</w:t>
+        <w:t xml:space="preserve">GG designed, implemented, and wrote the majority of the Lipid Interactome repository and manuscript. FS wrote the data analysis section of the repository, provided significant intellectual contribution to the repository design, and edited the manuscript. AN provided substantial editing of the repository and manuscript. JMB edited the manuscript and </w:t>
+      </w:r>
+      <w:r>
+        <w:lastRenderedPageBreak/>
+        <w:t>contributed data to the repository. CS and FT provided significant intellectual contribution and text editing of the repository and manuscript and oversaw the site development.</w:t>
       </w:r>
     </w:p>
     <w:p>
       <w:pPr>
         <w:pStyle w:val="Heading2"/>
       </w:pPr>
-      <w:bookmarkStart w:id="39" w:name="funding"/>
-      <w:bookmarkEnd w:id="38"/>
+      <w:bookmarkStart w:id="23" w:name="funding"/>
+      <w:bookmarkEnd w:id="22"/>
       <w:r>
         <w:t>Funding</w:t>
       </w:r>
@@ -1988,8 +1876,8 @@
       <w:pPr>
         <w:pStyle w:val="Heading2"/>
       </w:pPr>
-      <w:bookmarkStart w:id="40" w:name="conflicts-of-interest"/>
-      <w:bookmarkEnd w:id="39"/>
+      <w:bookmarkStart w:id="24" w:name="conflicts-of-interest"/>
+      <w:bookmarkEnd w:id="23"/>
       <w:r>
         <w:t>Conflicts of Interest</w:t>
       </w:r>
@@ -2011,8 +1899,8 @@
       <w:pPr>
         <w:pStyle w:val="Heading2"/>
       </w:pPr>
-      <w:bookmarkStart w:id="41" w:name="citations"/>
-      <w:bookmarkEnd w:id="40"/>
+      <w:bookmarkStart w:id="25" w:name="citations"/>
+      <w:bookmarkEnd w:id="24"/>
       <w:r>
         <w:t>Citations</w:t>
       </w:r>
@@ -2021,8 +1909,8 @@
       <w:pPr>
         <w:pStyle w:val="Bibliography"/>
       </w:pPr>
-      <w:bookmarkStart w:id="42" w:name="ref-barischMembraneDamageRepair2023"/>
-      <w:bookmarkStart w:id="43" w:name="refs"/>
+      <w:bookmarkStart w:id="26" w:name="ref-barischMembraneDamageRepair2023"/>
+      <w:bookmarkStart w:id="27" w:name="refs"/>
       <w:r>
         <w:t xml:space="preserve">1. </w:t>
       </w:r>
@@ -2030,7 +1918,7 @@
         <w:tab/>
         <w:t xml:space="preserve">Barisch, C., Holthuis, J. C. M. &amp; Cosentino, K. </w:t>
       </w:r>
-      <w:hyperlink r:id="rId20">
+      <w:hyperlink r:id="rId21">
         <w:r>
           <w:rPr>
             <w:rStyle w:val="Hyperlink"/>
@@ -2066,8 +1954,8 @@
       <w:pPr>
         <w:pStyle w:val="Bibliography"/>
       </w:pPr>
-      <w:bookmarkStart w:id="44" w:name="ref-vanmeerMembraneLipidsWhere2008a"/>
-      <w:bookmarkEnd w:id="42"/>
+      <w:bookmarkStart w:id="28" w:name="ref-vanmeerMembraneLipidsWhere2008a"/>
+      <w:bookmarkEnd w:id="26"/>
       <w:r>
         <w:t xml:space="preserve">2. </w:t>
       </w:r>
@@ -2075,7 +1963,7 @@
         <w:tab/>
         <w:t xml:space="preserve">van Meer, G., Voelker, D. R. &amp; Feigenson, G. W. </w:t>
       </w:r>
-      <w:hyperlink r:id="rId21">
+      <w:hyperlink r:id="rId22">
         <w:r>
           <w:rPr>
             <w:rStyle w:val="Hyperlink"/>
@@ -2111,8 +1999,8 @@
       <w:pPr>
         <w:pStyle w:val="Bibliography"/>
       </w:pPr>
-      <w:bookmarkStart w:id="45" w:name="Xd7c77abd05dd264f323a735fe36bfa84f64669e"/>
-      <w:bookmarkEnd w:id="44"/>
+      <w:bookmarkStart w:id="29" w:name="Xd7c77abd05dd264f323a735fe36bfa84f64669e"/>
+      <w:bookmarkEnd w:id="28"/>
       <w:r>
         <w:t xml:space="preserve">3. </w:t>
       </w:r>
@@ -2120,7 +2008,7 @@
         <w:tab/>
         <w:t xml:space="preserve">Holthuis, J. C. M. &amp; Menon, A. K. </w:t>
       </w:r>
-      <w:hyperlink r:id="rId22">
+      <w:hyperlink r:id="rId23">
         <w:r>
           <w:rPr>
             <w:rStyle w:val="Hyperlink"/>
@@ -2156,8 +2044,8 @@
       <w:pPr>
         <w:pStyle w:val="Bibliography"/>
       </w:pPr>
-      <w:bookmarkStart w:id="46" w:name="ref-niphakisGlobalMapLipidBinding2015a"/>
-      <w:bookmarkEnd w:id="45"/>
+      <w:bookmarkStart w:id="30" w:name="ref-niphakisGlobalMapLipidBinding2015a"/>
+      <w:bookmarkEnd w:id="29"/>
       <w:r>
         <w:t xml:space="preserve">4. </w:t>
       </w:r>
@@ -2175,7 +2063,7 @@
       <w:r>
         <w:t xml:space="preserve"> </w:t>
       </w:r>
-      <w:hyperlink r:id="rId23">
+      <w:hyperlink r:id="rId24">
         <w:r>
           <w:rPr>
             <w:rStyle w:val="Hyperlink"/>
@@ -2211,8 +2099,8 @@
       <w:pPr>
         <w:pStyle w:val="Bibliography"/>
       </w:pPr>
-      <w:bookmarkStart w:id="47" w:name="X609d860b259e5b6b69d4cb1ebe3ceeb5b129bb2"/>
-      <w:bookmarkEnd w:id="46"/>
+      <w:bookmarkStart w:id="31" w:name="X609d860b259e5b6b69d4cb1ebe3ceeb5b129bb2"/>
+      <w:bookmarkEnd w:id="30"/>
       <w:r>
         <w:t xml:space="preserve">5. </w:t>
       </w:r>
@@ -2220,7 +2108,7 @@
         <w:tab/>
         <w:t xml:space="preserve">Chernomordik, L. V. &amp; Kozlov, M. M. </w:t>
       </w:r>
-      <w:hyperlink r:id="rId24">
+      <w:hyperlink r:id="rId25">
         <w:r>
           <w:rPr>
             <w:rStyle w:val="Hyperlink"/>
@@ -2256,8 +2144,8 @@
       <w:pPr>
         <w:pStyle w:val="Bibliography"/>
       </w:pPr>
-      <w:bookmarkStart w:id="48" w:name="ref-simonsLipidRaftsSignal2000a"/>
-      <w:bookmarkEnd w:id="47"/>
+      <w:bookmarkStart w:id="32" w:name="ref-simonsLipidRaftsSignal2000a"/>
+      <w:bookmarkEnd w:id="31"/>
       <w:r>
         <w:t xml:space="preserve">6. </w:t>
       </w:r>
@@ -2265,7 +2153,7 @@
         <w:tab/>
         <w:t xml:space="preserve">Simons, K. &amp; Toomre, D. </w:t>
       </w:r>
-      <w:hyperlink r:id="rId25">
+      <w:hyperlink r:id="rId26">
         <w:r>
           <w:rPr>
             <w:rStyle w:val="Hyperlink"/>
@@ -2301,17 +2189,16 @@
       <w:pPr>
         <w:pStyle w:val="Bibliography"/>
       </w:pPr>
-      <w:bookmarkStart w:id="49" w:name="ref-schultzChemicalToolsLipid2023"/>
-      <w:bookmarkEnd w:id="48"/>
-      <w:r>
-        <w:lastRenderedPageBreak/>
+      <w:bookmarkStart w:id="33" w:name="ref-schultzChemicalToolsLipid2023"/>
+      <w:bookmarkEnd w:id="32"/>
+      <w:r>
         <w:t xml:space="preserve">7. </w:t>
       </w:r>
       <w:r>
         <w:tab/>
         <w:t xml:space="preserve">Schultz, C. </w:t>
       </w:r>
-      <w:hyperlink r:id="rId26">
+      <w:hyperlink r:id="rId27">
         <w:r>
           <w:rPr>
             <w:rStyle w:val="Hyperlink"/>
@@ -2347,8 +2234,8 @@
       <w:pPr>
         <w:pStyle w:val="Bibliography"/>
       </w:pPr>
-      <w:bookmarkStart w:id="50" w:name="Xa7b5be7de7bc1e09a175dc0b2683d9dc41693bd"/>
-      <w:bookmarkEnd w:id="49"/>
+      <w:bookmarkStart w:id="34" w:name="Xa7b5be7de7bc1e09a175dc0b2683d9dc41693bd"/>
+      <w:bookmarkEnd w:id="33"/>
       <w:r>
         <w:t xml:space="preserve">8. </w:t>
       </w:r>
@@ -2356,7 +2243,7 @@
         <w:tab/>
         <w:t xml:space="preserve">Schultz, C., Farley, S. E. &amp; Tafesse, F. G. </w:t>
       </w:r>
-      <w:hyperlink r:id="rId27">
+      <w:hyperlink r:id="rId28">
         <w:r>
           <w:rPr>
             <w:rStyle w:val="Hyperlink"/>
@@ -2392,8 +2279,8 @@
       <w:pPr>
         <w:pStyle w:val="Bibliography"/>
       </w:pPr>
-      <w:bookmarkStart w:id="51" w:name="Xf16fdaedb174a27e8de291055dedf5bde84147a"/>
-      <w:bookmarkEnd w:id="50"/>
+      <w:bookmarkStart w:id="35" w:name="Xf16fdaedb174a27e8de291055dedf5bde84147a"/>
+      <w:bookmarkEnd w:id="34"/>
       <w:r>
         <w:t xml:space="preserve">9. </w:t>
       </w:r>
@@ -2411,7 +2298,7 @@
       <w:r>
         <w:t xml:space="preserve"> </w:t>
       </w:r>
-      <w:hyperlink r:id="rId28">
+      <w:hyperlink r:id="rId29">
         <w:r>
           <w:rPr>
             <w:rStyle w:val="Hyperlink"/>
@@ -2447,8 +2334,8 @@
       <w:pPr>
         <w:pStyle w:val="Bibliography"/>
       </w:pPr>
-      <w:bookmarkStart w:id="52" w:name="ref-haberkantFatFabulousBifunctional2014"/>
-      <w:bookmarkEnd w:id="51"/>
+      <w:bookmarkStart w:id="36" w:name="ref-haberkantFatFabulousBifunctional2014"/>
+      <w:bookmarkEnd w:id="35"/>
       <w:r>
         <w:t xml:space="preserve">10. </w:t>
       </w:r>
@@ -2456,7 +2343,7 @@
         <w:tab/>
         <w:t xml:space="preserve">Haberkant, P. &amp; Holthuis, J. C. M. </w:t>
       </w:r>
-      <w:hyperlink r:id="rId29">
+      <w:hyperlink r:id="rId30">
         <w:r>
           <w:rPr>
             <w:rStyle w:val="Hyperlink"/>
@@ -2492,16 +2379,17 @@
       <w:pPr>
         <w:pStyle w:val="Bibliography"/>
       </w:pPr>
-      <w:bookmarkStart w:id="53" w:name="Xa1d42e14acb53d92e62a57f9a2021f692f5149a"/>
-      <w:bookmarkEnd w:id="52"/>
-      <w:r>
+      <w:bookmarkStart w:id="37" w:name="Xa1d42e14acb53d92e62a57f9a2021f692f5149a"/>
+      <w:bookmarkEnd w:id="36"/>
+      <w:r>
+        <w:lastRenderedPageBreak/>
         <w:t xml:space="preserve">11. </w:t>
       </w:r>
       <w:r>
         <w:tab/>
         <w:t xml:space="preserve">Farley, S., Stein, F., Haberkant, P., Tafesse, F. G. &amp; Schultz, C. </w:t>
       </w:r>
-      <w:hyperlink r:id="rId30">
+      <w:hyperlink r:id="rId31">
         <w:r>
           <w:rPr>
             <w:rStyle w:val="Hyperlink"/>
@@ -2537,8 +2425,8 @@
       <w:pPr>
         <w:pStyle w:val="Bibliography"/>
       </w:pPr>
-      <w:bookmarkStart w:id="54" w:name="ref-farleyTrifunctionalFattyAcid2024"/>
-      <w:bookmarkEnd w:id="53"/>
+      <w:bookmarkStart w:id="38" w:name="ref-farleyTrifunctionalFattyAcid2024"/>
+      <w:bookmarkEnd w:id="37"/>
       <w:r>
         <w:t xml:space="preserve">12. </w:t>
       </w:r>
@@ -2556,7 +2444,7 @@
       <w:r>
         <w:t xml:space="preserve"> </w:t>
       </w:r>
-      <w:hyperlink r:id="rId31">
+      <w:hyperlink r:id="rId32">
         <w:r>
           <w:rPr>
             <w:rStyle w:val="Hyperlink"/>
@@ -2592,8 +2480,8 @@
       <w:pPr>
         <w:pStyle w:val="Bibliography"/>
       </w:pPr>
-      <w:bookmarkStart w:id="55" w:name="Xff48b9314c2488eee5828df5c610bdcbb50ac2e"/>
-      <w:bookmarkEnd w:id="54"/>
+      <w:bookmarkStart w:id="39" w:name="Xff48b9314c2488eee5828df5c610bdcbb50ac2e"/>
+      <w:bookmarkEnd w:id="38"/>
       <w:r>
         <w:t xml:space="preserve">13. </w:t>
       </w:r>
@@ -2621,7 +2509,7 @@
       <w:r>
         <w:t xml:space="preserve"> 10.1039.D4CC03599B (2025) doi:</w:t>
       </w:r>
-      <w:hyperlink r:id="rId32">
+      <w:hyperlink r:id="rId33">
         <w:r>
           <w:rPr>
             <w:rStyle w:val="Hyperlink"/>
@@ -2637,8 +2525,8 @@
       <w:pPr>
         <w:pStyle w:val="Bibliography"/>
       </w:pPr>
-      <w:bookmarkStart w:id="56" w:name="ref-chiuPhotoaffinityLabelingReveals2025"/>
-      <w:bookmarkEnd w:id="55"/>
+      <w:bookmarkStart w:id="40" w:name="ref-chiuPhotoaffinityLabelingReveals2025"/>
+      <w:bookmarkEnd w:id="39"/>
       <w:r>
         <w:t xml:space="preserve">14. </w:t>
       </w:r>
@@ -2646,7 +2534,7 @@
         <w:tab/>
         <w:t>Chiu, D.-C., Lin, H. &amp; Baskin, J. M. Photoaffinity Labeling Reveals a Role for the Unusual Triply Acylated Phospholipid N-Acylphosphatidylethanolamine in Lactate Homeostasis. (2025) doi:</w:t>
       </w:r>
-      <w:hyperlink r:id="rId33">
+      <w:hyperlink r:id="rId34">
         <w:r>
           <w:rPr>
             <w:rStyle w:val="Hyperlink"/>
@@ -2662,8 +2550,8 @@
       <w:pPr>
         <w:pStyle w:val="Bibliography"/>
       </w:pPr>
-      <w:bookmarkStart w:id="57" w:name="ref-yuChemoproteomicsApproachProfile2022"/>
-      <w:bookmarkEnd w:id="56"/>
+      <w:bookmarkStart w:id="41" w:name="ref-yuChemoproteomicsApproachProfile2022"/>
+      <w:bookmarkEnd w:id="40"/>
       <w:r>
         <w:t xml:space="preserve">15. </w:t>
       </w:r>
@@ -2671,7 +2559,7 @@
         <w:tab/>
         <w:t xml:space="preserve">Yu, W., Lin, Z., Woo, C. M. &amp; Baskin, J. M. </w:t>
       </w:r>
-      <w:hyperlink r:id="rId34">
+      <w:hyperlink r:id="rId35">
         <w:r>
           <w:rPr>
             <w:rStyle w:val="Hyperlink"/>
@@ -2707,8 +2595,8 @@
       <w:pPr>
         <w:pStyle w:val="Bibliography"/>
       </w:pPr>
-      <w:bookmarkStart w:id="58" w:name="ref-mullerSynthesisCellularLabeling2021"/>
-      <w:bookmarkEnd w:id="57"/>
+      <w:bookmarkStart w:id="42" w:name="ref-mullerSynthesisCellularLabeling2021"/>
+      <w:bookmarkEnd w:id="41"/>
       <w:r>
         <w:t xml:space="preserve">16. </w:t>
       </w:r>
@@ -2716,7 +2604,7 @@
         <w:tab/>
         <w:t xml:space="preserve">Müller, R., Kojic, A., Citir, M. &amp; Schultz, C. </w:t>
       </w:r>
-      <w:hyperlink r:id="rId35">
+      <w:hyperlink r:id="rId36">
         <w:r>
           <w:rPr>
             <w:rStyle w:val="Hyperlink"/>
@@ -2752,8 +2640,8 @@
       <w:pPr>
         <w:pStyle w:val="Bibliography"/>
       </w:pPr>
-      <w:bookmarkStart w:id="59" w:name="ref-plotly"/>
-      <w:bookmarkEnd w:id="58"/>
+      <w:bookmarkStart w:id="43" w:name="ref-plotly"/>
+      <w:bookmarkEnd w:id="42"/>
       <w:r>
         <w:t xml:space="preserve">17. </w:t>
       </w:r>
@@ -2766,8 +2654,8 @@
       <w:pPr>
         <w:pStyle w:val="Bibliography"/>
       </w:pPr>
-      <w:bookmarkStart w:id="60" w:name="X0b75a8517055c52a2675d4c9efcf4fe145e0a07"/>
-      <w:bookmarkEnd w:id="59"/>
+      <w:bookmarkStart w:id="44" w:name="X0b75a8517055c52a2675d4c9efcf4fe145e0a07"/>
+      <w:bookmarkEnd w:id="43"/>
       <w:r>
         <w:t xml:space="preserve">18. </w:t>
       </w:r>
@@ -2790,8 +2678,8 @@
       <w:pPr>
         <w:pStyle w:val="Bibliography"/>
       </w:pPr>
-      <w:bookmarkStart w:id="61" w:name="ref-thompsonTandemMassTags2003"/>
-      <w:bookmarkEnd w:id="60"/>
+      <w:bookmarkStart w:id="45" w:name="ref-thompsonTandemMassTags2003"/>
+      <w:bookmarkEnd w:id="44"/>
       <w:r>
         <w:t xml:space="preserve">19. </w:t>
       </w:r>
@@ -2809,7 +2697,7 @@
       <w:r>
         <w:t xml:space="preserve"> </w:t>
       </w:r>
-      <w:hyperlink r:id="rId36">
+      <w:hyperlink r:id="rId37">
         <w:r>
           <w:rPr>
             <w:rStyle w:val="Hyperlink"/>
@@ -2845,8 +2733,8 @@
       <w:pPr>
         <w:pStyle w:val="Bibliography"/>
       </w:pPr>
-      <w:bookmarkStart w:id="62" w:name="X398832f9fad24af443ba4046a7524008be1e94c"/>
-      <w:bookmarkEnd w:id="61"/>
+      <w:bookmarkStart w:id="46" w:name="X398832f9fad24af443ba4046a7524008be1e94c"/>
+      <w:bookmarkEnd w:id="45"/>
       <w:r>
         <w:t xml:space="preserve">20. </w:t>
       </w:r>
@@ -2854,7 +2742,7 @@
         <w:tab/>
         <w:t xml:space="preserve">Birhanu, A. G. </w:t>
       </w:r>
-      <w:hyperlink r:id="rId37">
+      <w:hyperlink r:id="rId38">
         <w:r>
           <w:rPr>
             <w:rStyle w:val="Hyperlink"/>
@@ -2890,17 +2778,16 @@
       <w:pPr>
         <w:pStyle w:val="Bibliography"/>
       </w:pPr>
-      <w:bookmarkStart w:id="63" w:name="ref-boysClinicalApplicationsMass2023"/>
-      <w:bookmarkEnd w:id="62"/>
-      <w:r>
-        <w:lastRenderedPageBreak/>
+      <w:bookmarkStart w:id="47" w:name="ref-boysClinicalApplicationsMass2023"/>
+      <w:bookmarkEnd w:id="46"/>
+      <w:r>
         <w:t xml:space="preserve">21. </w:t>
       </w:r>
       <w:r>
         <w:tab/>
         <w:t xml:space="preserve">Boys, E. L., Liu, J., Robinson, P. J. &amp; Reddel, R. R. </w:t>
       </w:r>
-      <w:hyperlink r:id="rId38">
+      <w:hyperlink r:id="rId39">
         <w:r>
           <w:rPr>
             <w:rStyle w:val="Hyperlink"/>
@@ -2931,12 +2818,12 @@
       <w:r>
         <w:t>, 2200238 (2023).</w:t>
       </w:r>
-      <w:bookmarkEnd w:id="41"/>
-      <w:bookmarkEnd w:id="43"/>
-      <w:bookmarkEnd w:id="63"/>
+      <w:bookmarkEnd w:id="25"/>
+      <w:bookmarkEnd w:id="27"/>
+      <w:bookmarkEnd w:id="47"/>
     </w:p>
     <w:sectPr>
-      <w:footerReference w:type="default" r:id="rId39"/>
+      <w:footerReference w:type="default" r:id="rId40"/>
       <w:pgSz w:w="12240" w:h="15840"/>
       <w:pgMar w:top="1440" w:right="1440" w:bottom="1440" w:left="1440" w:header="720" w:footer="720" w:gutter="0"/>
       <w:cols w:space="720"/>
@@ -3239,14 +3126,6 @@
     <w:abstractNumId w:val="0"/>
   </w:num>
 </w:numbering>
-</file>
-
-<file path=word/people.xml><?xml version="1.0" encoding="utf-8"?>
-<w15:people xmlns:wpc="http://schemas.microsoft.com/office/word/2010/wordprocessingCanvas" xmlns:cx="http://schemas.microsoft.com/office/drawing/2014/chartex" xmlns:cx1="http://schemas.microsoft.com/office/drawing/2015/9/8/chartex" xmlns:cx2="http://schemas.microsoft.com/office/drawing/2015/10/21/chartex" xmlns:cx3="http://schemas.microsoft.com/office/drawing/2016/5/9/chartex" xmlns:cx4="http://schemas.microsoft.com/office/drawing/2016/5/10/chartex" xmlns:cx5="http://schemas.microsoft.com/office/drawing/2016/5/11/chartex" xmlns:cx6="http://schemas.microsoft.com/office/drawing/2016/5/12/chartex" xmlns:cx7="http://schemas.microsoft.com/office/drawing/2016/5/13/chartex" xmlns:cx8="http://schemas.microsoft.com/office/drawing/2016/5/14/chartex" xmlns:mc="http://schemas.openxmlformats.org/markup-compatibility/2006" xmlns:aink="http://schemas.microsoft.com/office/drawing/2016/ink" xmlns:am3d="http://schemas.microsoft.com/office/drawing/2017/model3d" xmlns:o="urn:schemas-microsoft-com:office:office" xmlns:oel="http://schemas.microsoft.com/office/2019/extlst" xmlns:r="http://schemas.openxmlformats.org/officeDocument/2006/relationships" xmlns:m="http://schemas.openxmlformats.org/officeDocument/2006/math" xmlns:v="urn:schemas-microsoft-com:vml" xmlns:wp14="http://schemas.microsoft.com/office/word/2010/wordprocessingDrawing" xmlns:wp="http://schemas.openxmlformats.org/drawingml/2006/wordprocessingDrawing" xmlns:w10="urn:schemas-microsoft-com:office:word" xmlns:w="http://schemas.openxmlformats.org/wordprocessingml/2006/main" xmlns:w14="http://schemas.microsoft.com/office/word/2010/wordml" xmlns:w15="http://schemas.microsoft.com/office/word/2012/wordml" xmlns:w16cex="http://schemas.microsoft.com/office/word/2018/wordml/cex" xmlns:w16cid="http://schemas.microsoft.com/office/word/2016/wordml/cid" xmlns:w16="http://schemas.microsoft.com/office/word/2018/wordml" xmlns:w16du="http://schemas.microsoft.com/office/word/2023/wordml/word16du" xmlns:w16sdtdh="http://schemas.microsoft.com/office/word/2020/wordml/sdtdatahash" xmlns:w16sdtfl="http://schemas.microsoft.com/office/word/2024/wordml/sdtformatlock" xmlns:w16se="http://schemas.microsoft.com/office/word/2015/wordml/symex" xmlns:wpg="http://schemas.microsoft.com/office/word/2010/wordprocessingGroup" xmlns:wpi="http://schemas.microsoft.com/office/word/2010/wordprocessingInk" xmlns:wne="http://schemas.microsoft.com/office/word/2006/wordml" xmlns:wps="http://schemas.microsoft.com/office/word/2010/wordprocessingShape" mc:Ignorable="w14 w15 w16se w16cid w16 w16cex w16sdtdh w16sdtfl w16du wp14">
-  <w15:person w15:author="Gaelen Guzman">
-    <w15:presenceInfo w15:providerId="None" w15:userId="Gaelen Guzman"/>
-  </w15:person>
-</w15:people>
 </file>
 
 <file path=word/styles.xml><?xml version="1.0" encoding="utf-8"?>
@@ -4466,6 +4345,18 @@
     <w:pPr>
       <w:spacing w:after="0"/>
     </w:pPr>
+  </w:style>
+  <w:style w:type="character" w:styleId="UnresolvedMention">
+    <w:name w:val="Unresolved Mention"/>
+    <w:basedOn w:val="DefaultParagraphFont"/>
+    <w:uiPriority w:val="99"/>
+    <w:semiHidden/>
+    <w:unhideWhenUsed/>
+    <w:rsid w:val="006B6330"/>
+    <w:rPr>
+      <w:color w:val="605E5C"/>
+      <w:shd w:val="clear" w:color="auto" w:fill="E1DFDD"/>
+    </w:rPr>
   </w:style>
 </w:styles>
 </file>

</xml_diff>